<commit_message>
Epic 7 - Maksym Vorobets
</commit_message>
<xml_diff>
--- a/ai_12/maksym_vorobets/Epic7/epic_7_pactice_work_maksym_vorobets.docx
+++ b/ai_12/maksym_vorobets/Epic7/epic_7_pactice_work_maksym_vorobets.docx
@@ -10228,7 +10228,106 @@
           <w:b/>
           <w:color w:val="000000"/>
         </w:rPr>
+        <w:lastRenderedPageBreak/>
         <w:t xml:space="preserve">Висновки: </w:t>
+      </w:r>
+    </w:p>
+    <w:p>
+      <w:pPr>
+        <w:jc w:val="both"/>
+        <w:rPr>
+          <w:rFonts w:ascii="Times New Roman" w:hAnsi="Times New Roman" w:cs="Times New Roman"/>
+          <w:sz w:val="24"/>
+          <w:szCs w:val="24"/>
+        </w:rPr>
+      </w:pPr>
+      <w:r>
+        <w:rPr>
+          <w:rFonts w:ascii="Times New Roman" w:hAnsi="Times New Roman" w:cs="Times New Roman"/>
+          <w:sz w:val="24"/>
+          <w:szCs w:val="24"/>
+        </w:rPr>
+        <w:t>Під час роботи над розрахунковою роботою</w:t>
+      </w:r>
+      <w:r>
+        <w:rPr>
+          <w:rFonts w:ascii="Times New Roman" w:hAnsi="Times New Roman" w:cs="Times New Roman"/>
+          <w:sz w:val="24"/>
+          <w:szCs w:val="24"/>
+        </w:rPr>
+        <w:t xml:space="preserve"> я одержав</w:t>
+      </w:r>
+      <w:r>
+        <w:rPr>
+          <w:rFonts w:ascii="Times New Roman" w:hAnsi="Times New Roman" w:cs="Times New Roman"/>
+          <w:sz w:val="24"/>
+          <w:szCs w:val="24"/>
+        </w:rPr>
+        <w:t xml:space="preserve"> практичн</w:t>
+      </w:r>
+      <w:r>
+        <w:rPr>
+          <w:rFonts w:ascii="Times New Roman" w:hAnsi="Times New Roman" w:cs="Times New Roman"/>
+          <w:sz w:val="24"/>
+          <w:szCs w:val="24"/>
+        </w:rPr>
+        <w:t>і</w:t>
+      </w:r>
+      <w:r>
+        <w:rPr>
+          <w:rFonts w:ascii="Times New Roman" w:hAnsi="Times New Roman" w:cs="Times New Roman"/>
+          <w:sz w:val="24"/>
+          <w:szCs w:val="24"/>
+        </w:rPr>
+        <w:t xml:space="preserve"> навич</w:t>
+      </w:r>
+      <w:r>
+        <w:rPr>
+          <w:rFonts w:ascii="Times New Roman" w:hAnsi="Times New Roman" w:cs="Times New Roman"/>
+          <w:sz w:val="24"/>
+          <w:szCs w:val="24"/>
+        </w:rPr>
+        <w:t>ки</w:t>
+      </w:r>
+      <w:r>
+        <w:rPr>
+          <w:rFonts w:ascii="Times New Roman" w:hAnsi="Times New Roman" w:cs="Times New Roman"/>
+          <w:sz w:val="24"/>
+          <w:szCs w:val="24"/>
+        </w:rPr>
+        <w:t xml:space="preserve"> в розробці та дослідженні алгоритмів розв’язання задач</w:t>
+      </w:r>
+      <w:r>
+        <w:rPr>
+          <w:rFonts w:ascii="Times New Roman" w:hAnsi="Times New Roman" w:cs="Times New Roman"/>
+          <w:sz w:val="24"/>
+          <w:szCs w:val="24"/>
+        </w:rPr>
+        <w:t>, які</w:t>
+      </w:r>
+      <w:r>
+        <w:rPr>
+          <w:rFonts w:ascii="Times New Roman" w:hAnsi="Times New Roman" w:cs="Times New Roman"/>
+          <w:sz w:val="24"/>
+          <w:szCs w:val="24"/>
+        </w:rPr>
+        <w:t xml:space="preserve"> є надзвичайно важлив</w:t>
+      </w:r>
+      <w:r>
+        <w:rPr>
+          <w:rFonts w:ascii="Times New Roman" w:hAnsi="Times New Roman" w:cs="Times New Roman"/>
+          <w:sz w:val="24"/>
+          <w:szCs w:val="24"/>
+        </w:rPr>
+        <w:t>і для</w:t>
+      </w:r>
+      <w:r>
+        <w:rPr>
+          <w:rFonts w:ascii="Times New Roman" w:hAnsi="Times New Roman" w:cs="Times New Roman"/>
+          <w:sz w:val="24"/>
+          <w:szCs w:val="24"/>
+        </w:rPr>
+        <w:t xml:space="preserve"> професійного розвитку програмістів та інженерів. Це надає можливість розвивати не лише технічні, а й аналітичні та креативні здібності.</w:t>
       </w:r>
     </w:p>
     <w:p>
@@ -11034,7 +11133,6 @@
   <w:style w:type="character" w:default="1" w:styleId="a0">
     <w:name w:val="Default Paragraph Font"/>
     <w:uiPriority w:val="1"/>
-    <w:semiHidden/>
     <w:unhideWhenUsed/>
   </w:style>
   <w:style w:type="table" w:default="1" w:styleId="a1">

</xml_diff>